<commit_message>
i tried but shit aint math-ing
</commit_message>
<xml_diff>
--- a/COMP478/comp478_assignment2.docx
+++ b/COMP478/comp478_assignment2.docx
@@ -300,19 +300,7 @@
                 <w:rPr>
                   <w:rFonts w:ascii="Cambria Math" w:hAnsi="Cambria Math"/>
                 </w:rPr>
-                <m:t>1 1-</m:t>
-              </m:r>
-              <m:r>
-                <w:rPr>
-                  <w:rFonts w:ascii="Cambria Math" w:hAnsi="Cambria Math"/>
-                </w:rPr>
-                <m:t>4</m:t>
-              </m:r>
-              <m:r>
-                <w:rPr>
-                  <w:rFonts w:ascii="Cambria Math" w:hAnsi="Cambria Math"/>
-                </w:rPr>
-                <m:t xml:space="preserve"> 1 1</m:t>
+                <m:t>1 1-4 1 1</m:t>
               </m:r>
             </m:e>
           </m:d>
@@ -348,19 +336,7 @@
                     <w:rPr>
                       <w:rFonts w:ascii="Cambria Math" w:hAnsi="Cambria Math"/>
                     </w:rPr>
-                    <m:t>1 1-</m:t>
-                  </m:r>
-                  <m:r>
-                    <w:rPr>
-                      <w:rFonts w:ascii="Cambria Math" w:hAnsi="Cambria Math"/>
-                    </w:rPr>
-                    <m:t>4</m:t>
-                  </m:r>
-                  <m:r>
-                    <w:rPr>
-                      <w:rFonts w:ascii="Cambria Math" w:hAnsi="Cambria Math"/>
-                    </w:rPr>
-                    <m:t xml:space="preserve"> 1 1</m:t>
+                    <m:t>1 1-4 1 1</m:t>
                   </m:r>
                 </m:e>
               </m:d>
@@ -886,6 +862,1497 @@
         </w:rPr>
         <w:t xml:space="preserve"> due to their smaller size.</w:t>
       </w:r>
+    </w:p>
+    <w:p>
+      <w:pPr>
+        <w:rPr>
+          <w:rFonts w:eastAsiaTheme="minorEastAsia"/>
+        </w:rPr>
+      </w:pPr>
+      <w:r>
+        <w:rPr>
+          <w:rFonts w:eastAsiaTheme="minorEastAsia"/>
+        </w:rPr>
+        <w:lastRenderedPageBreak/>
+        <w:t>3.</w:t>
+      </w:r>
+    </w:p>
+    <w:p>
+      <w:pPr>
+        <w:rPr>
+          <w:rFonts w:eastAsiaTheme="minorEastAsia"/>
+        </w:rPr>
+      </w:pPr>
+      <w:r>
+        <w:rPr>
+          <w:rFonts w:eastAsiaTheme="minorEastAsia"/>
+        </w:rPr>
+        <w:t>a)</w:t>
+      </w:r>
+    </w:p>
+    <w:p>
+      <w:pPr>
+        <w:rPr>
+          <w:rFonts w:eastAsiaTheme="minorEastAsia"/>
+        </w:rPr>
+      </w:pPr>
+      <m:oMathPara>
+        <m:oMath>
+          <m:r>
+            <w:rPr>
+              <w:rFonts w:ascii="Cambria Math" w:eastAsiaTheme="minorEastAsia" w:hAnsi="Cambria Math"/>
+            </w:rPr>
+            <m:t>F</m:t>
+          </m:r>
+          <m:d>
+            <m:dPr>
+              <m:ctrlPr>
+                <w:rPr>
+                  <w:rFonts w:ascii="Cambria Math" w:eastAsiaTheme="minorEastAsia" w:hAnsi="Cambria Math"/>
+                  <w:i/>
+                </w:rPr>
+              </m:ctrlPr>
+            </m:dPr>
+            <m:e>
+              <m:r>
+                <w:rPr>
+                  <w:rFonts w:ascii="Cambria Math" w:eastAsiaTheme="minorEastAsia" w:hAnsi="Cambria Math"/>
+                </w:rPr>
+                <m:t>μ</m:t>
+              </m:r>
+            </m:e>
+          </m:d>
+          <m:r>
+            <w:rPr>
+              <w:rFonts w:ascii="Cambria Math" w:eastAsiaTheme="minorEastAsia" w:hAnsi="Cambria Math"/>
+            </w:rPr>
+            <m:t xml:space="preserve">= </m:t>
+          </m:r>
+          <m:nary>
+            <m:naryPr>
+              <m:limLoc m:val="subSup"/>
+              <m:ctrlPr>
+                <w:rPr>
+                  <w:rFonts w:ascii="Cambria Math" w:eastAsiaTheme="minorEastAsia" w:hAnsi="Cambria Math"/>
+                  <w:i/>
+                </w:rPr>
+              </m:ctrlPr>
+            </m:naryPr>
+            <m:sub>
+              <m:r>
+                <w:rPr>
+                  <w:rFonts w:ascii="Cambria Math" w:eastAsiaTheme="minorEastAsia" w:hAnsi="Cambria Math"/>
+                </w:rPr>
+                <m:t>-∞</m:t>
+              </m:r>
+            </m:sub>
+            <m:sup>
+              <m:r>
+                <w:rPr>
+                  <w:rFonts w:ascii="Cambria Math" w:eastAsiaTheme="minorEastAsia" w:hAnsi="Cambria Math"/>
+                </w:rPr>
+                <m:t>∞</m:t>
+              </m:r>
+            </m:sup>
+            <m:e>
+              <m:r>
+                <w:rPr>
+                  <w:rFonts w:ascii="Cambria Math" w:eastAsiaTheme="minorEastAsia" w:hAnsi="Cambria Math"/>
+                </w:rPr>
+                <m:t>f</m:t>
+              </m:r>
+              <m:d>
+                <m:dPr>
+                  <m:ctrlPr>
+                    <w:rPr>
+                      <w:rFonts w:ascii="Cambria Math" w:eastAsiaTheme="minorEastAsia" w:hAnsi="Cambria Math"/>
+                      <w:i/>
+                    </w:rPr>
+                  </m:ctrlPr>
+                </m:dPr>
+                <m:e>
+                  <m:r>
+                    <w:rPr>
+                      <w:rFonts w:ascii="Cambria Math" w:eastAsiaTheme="minorEastAsia" w:hAnsi="Cambria Math"/>
+                    </w:rPr>
+                    <m:t>t</m:t>
+                  </m:r>
+                </m:e>
+              </m:d>
+              <m:sSup>
+                <m:sSupPr>
+                  <m:ctrlPr>
+                    <w:rPr>
+                      <w:rFonts w:ascii="Cambria Math" w:eastAsiaTheme="minorEastAsia" w:hAnsi="Cambria Math"/>
+                      <w:i/>
+                    </w:rPr>
+                  </m:ctrlPr>
+                </m:sSupPr>
+                <m:e>
+                  <m:r>
+                    <w:rPr>
+                      <w:rFonts w:ascii="Cambria Math" w:eastAsiaTheme="minorEastAsia" w:hAnsi="Cambria Math"/>
+                    </w:rPr>
+                    <m:t>e</m:t>
+                  </m:r>
+                </m:e>
+                <m:sup>
+                  <m:r>
+                    <w:rPr>
+                      <w:rFonts w:ascii="Cambria Math" w:eastAsiaTheme="minorEastAsia" w:hAnsi="Cambria Math"/>
+                    </w:rPr>
+                    <m:t>-j2πμt</m:t>
+                  </m:r>
+                </m:sup>
+              </m:sSup>
+              <m:r>
+                <w:rPr>
+                  <w:rFonts w:ascii="Cambria Math" w:eastAsiaTheme="minorEastAsia" w:hAnsi="Cambria Math"/>
+                </w:rPr>
+                <m:t>dt</m:t>
+              </m:r>
+            </m:e>
+          </m:nary>
+          <m:r>
+            <w:rPr>
+              <w:rFonts w:ascii="Cambria Math" w:eastAsiaTheme="minorEastAsia" w:hAnsi="Cambria Math"/>
+            </w:rPr>
+            <m:t xml:space="preserve">= </m:t>
+          </m:r>
+          <m:nary>
+            <m:naryPr>
+              <m:limLoc m:val="subSup"/>
+              <m:ctrlPr>
+                <w:rPr>
+                  <w:rFonts w:ascii="Cambria Math" w:eastAsiaTheme="minorEastAsia" w:hAnsi="Cambria Math"/>
+                  <w:i/>
+                </w:rPr>
+              </m:ctrlPr>
+            </m:naryPr>
+            <m:sub>
+              <m:r>
+                <w:rPr>
+                  <w:rFonts w:ascii="Cambria Math" w:eastAsiaTheme="minorEastAsia" w:hAnsi="Cambria Math"/>
+                </w:rPr>
+                <m:t>0</m:t>
+              </m:r>
+            </m:sub>
+            <m:sup>
+              <m:r>
+                <w:rPr>
+                  <w:rFonts w:ascii="Cambria Math" w:eastAsiaTheme="minorEastAsia" w:hAnsi="Cambria Math"/>
+                </w:rPr>
+                <m:t>W</m:t>
+              </m:r>
+            </m:sup>
+            <m:e>
+              <m:r>
+                <w:rPr>
+                  <w:rFonts w:ascii="Cambria Math" w:eastAsiaTheme="minorEastAsia" w:hAnsi="Cambria Math"/>
+                </w:rPr>
+                <m:t>A</m:t>
+              </m:r>
+              <m:sSup>
+                <m:sSupPr>
+                  <m:ctrlPr>
+                    <w:rPr>
+                      <w:rFonts w:ascii="Cambria Math" w:eastAsiaTheme="minorEastAsia" w:hAnsi="Cambria Math"/>
+                      <w:i/>
+                    </w:rPr>
+                  </m:ctrlPr>
+                </m:sSupPr>
+                <m:e>
+                  <m:r>
+                    <w:rPr>
+                      <w:rFonts w:ascii="Cambria Math" w:eastAsiaTheme="minorEastAsia" w:hAnsi="Cambria Math"/>
+                    </w:rPr>
+                    <m:t>e</m:t>
+                  </m:r>
+                </m:e>
+                <m:sup>
+                  <m:r>
+                    <w:rPr>
+                      <w:rFonts w:ascii="Cambria Math" w:eastAsiaTheme="minorEastAsia" w:hAnsi="Cambria Math"/>
+                    </w:rPr>
+                    <m:t>-j2πμt</m:t>
+                  </m:r>
+                </m:sup>
+              </m:sSup>
+              <m:r>
+                <w:rPr>
+                  <w:rFonts w:ascii="Cambria Math" w:eastAsiaTheme="minorEastAsia" w:hAnsi="Cambria Math"/>
+                </w:rPr>
+                <m:t>dt</m:t>
+              </m:r>
+            </m:e>
+          </m:nary>
+        </m:oMath>
+      </m:oMathPara>
+    </w:p>
+    <w:p>
+      <w:pPr>
+        <w:rPr>
+          <w:rFonts w:eastAsiaTheme="minorEastAsia"/>
+        </w:rPr>
+      </w:pPr>
+      <m:oMathPara>
+        <m:oMath>
+          <m:r>
+            <w:rPr>
+              <w:rFonts w:ascii="Cambria Math" w:eastAsiaTheme="minorEastAsia" w:hAnsi="Cambria Math"/>
+            </w:rPr>
+            <m:t xml:space="preserve">= </m:t>
+          </m:r>
+          <m:f>
+            <m:fPr>
+              <m:ctrlPr>
+                <w:rPr>
+                  <w:rFonts w:ascii="Cambria Math" w:eastAsiaTheme="minorEastAsia" w:hAnsi="Cambria Math"/>
+                  <w:i/>
+                </w:rPr>
+              </m:ctrlPr>
+            </m:fPr>
+            <m:num>
+              <m:r>
+                <w:rPr>
+                  <w:rFonts w:ascii="Cambria Math" w:eastAsiaTheme="minorEastAsia" w:hAnsi="Cambria Math"/>
+                </w:rPr>
+                <m:t>-A</m:t>
+              </m:r>
+            </m:num>
+            <m:den>
+              <m:r>
+                <w:rPr>
+                  <w:rFonts w:ascii="Cambria Math" w:eastAsiaTheme="minorEastAsia" w:hAnsi="Cambria Math"/>
+                </w:rPr>
+                <m:t>j2πμ</m:t>
+              </m:r>
+            </m:den>
+          </m:f>
+          <m:sSubSup>
+            <m:sSubSupPr>
+              <m:ctrlPr>
+                <w:rPr>
+                  <w:rFonts w:ascii="Cambria Math" w:eastAsiaTheme="minorEastAsia" w:hAnsi="Cambria Math"/>
+                  <w:i/>
+                </w:rPr>
+              </m:ctrlPr>
+            </m:sSubSupPr>
+            <m:e>
+              <m:d>
+                <m:dPr>
+                  <m:begChr m:val="["/>
+                  <m:endChr m:val="]"/>
+                  <m:ctrlPr>
+                    <w:rPr>
+                      <w:rFonts w:ascii="Cambria Math" w:eastAsiaTheme="minorEastAsia" w:hAnsi="Cambria Math"/>
+                      <w:i/>
+                    </w:rPr>
+                  </m:ctrlPr>
+                </m:dPr>
+                <m:e>
+                  <m:sSup>
+                    <m:sSupPr>
+                      <m:ctrlPr>
+                        <w:rPr>
+                          <w:rFonts w:ascii="Cambria Math" w:eastAsiaTheme="minorEastAsia" w:hAnsi="Cambria Math"/>
+                          <w:i/>
+                        </w:rPr>
+                      </m:ctrlPr>
+                    </m:sSupPr>
+                    <m:e>
+                      <m:r>
+                        <w:rPr>
+                          <w:rFonts w:ascii="Cambria Math" w:eastAsiaTheme="minorEastAsia" w:hAnsi="Cambria Math"/>
+                        </w:rPr>
+                        <m:t>e</m:t>
+                      </m:r>
+                    </m:e>
+                    <m:sup>
+                      <m:r>
+                        <w:rPr>
+                          <w:rFonts w:ascii="Cambria Math" w:eastAsiaTheme="minorEastAsia" w:hAnsi="Cambria Math"/>
+                        </w:rPr>
+                        <m:t>-j2πμt</m:t>
+                      </m:r>
+                    </m:sup>
+                  </m:sSup>
+                </m:e>
+              </m:d>
+            </m:e>
+            <m:sub>
+              <m:r>
+                <w:rPr>
+                  <w:rFonts w:ascii="Cambria Math" w:eastAsiaTheme="minorEastAsia" w:hAnsi="Cambria Math"/>
+                </w:rPr>
+                <m:t>0</m:t>
+              </m:r>
+            </m:sub>
+            <m:sup>
+              <m:r>
+                <w:rPr>
+                  <w:rFonts w:ascii="Cambria Math" w:eastAsiaTheme="minorEastAsia" w:hAnsi="Cambria Math"/>
+                </w:rPr>
+                <m:t>W</m:t>
+              </m:r>
+            </m:sup>
+          </m:sSubSup>
+          <m:r>
+            <w:rPr>
+              <w:rFonts w:ascii="Cambria Math" w:eastAsiaTheme="minorEastAsia" w:hAnsi="Cambria Math"/>
+            </w:rPr>
+            <m:t xml:space="preserve">= </m:t>
+          </m:r>
+          <m:r>
+            <w:rPr>
+              <w:rFonts w:ascii="Cambria Math" w:eastAsiaTheme="minorEastAsia" w:hAnsi="Cambria Math"/>
+            </w:rPr>
+            <m:t xml:space="preserve"> </m:t>
+          </m:r>
+          <m:f>
+            <m:fPr>
+              <m:ctrlPr>
+                <w:rPr>
+                  <w:rFonts w:ascii="Cambria Math" w:eastAsiaTheme="minorEastAsia" w:hAnsi="Cambria Math"/>
+                  <w:i/>
+                </w:rPr>
+              </m:ctrlPr>
+            </m:fPr>
+            <m:num>
+              <m:r>
+                <w:rPr>
+                  <w:rFonts w:ascii="Cambria Math" w:eastAsiaTheme="minorEastAsia" w:hAnsi="Cambria Math"/>
+                </w:rPr>
+                <m:t>-A</m:t>
+              </m:r>
+            </m:num>
+            <m:den>
+              <m:r>
+                <w:rPr>
+                  <w:rFonts w:ascii="Cambria Math" w:eastAsiaTheme="minorEastAsia" w:hAnsi="Cambria Math"/>
+                </w:rPr>
+                <m:t>j2πμ</m:t>
+              </m:r>
+            </m:den>
+          </m:f>
+          <m:d>
+            <m:dPr>
+              <m:begChr m:val="["/>
+              <m:endChr m:val="]"/>
+              <m:ctrlPr>
+                <w:rPr>
+                  <w:rFonts w:ascii="Cambria Math" w:eastAsiaTheme="minorEastAsia" w:hAnsi="Cambria Math"/>
+                  <w:i/>
+                </w:rPr>
+              </m:ctrlPr>
+            </m:dPr>
+            <m:e>
+              <m:sSup>
+                <m:sSupPr>
+                  <m:ctrlPr>
+                    <w:rPr>
+                      <w:rFonts w:ascii="Cambria Math" w:eastAsiaTheme="minorEastAsia" w:hAnsi="Cambria Math"/>
+                      <w:i/>
+                    </w:rPr>
+                  </m:ctrlPr>
+                </m:sSupPr>
+                <m:e>
+                  <m:r>
+                    <w:rPr>
+                      <w:rFonts w:ascii="Cambria Math" w:eastAsiaTheme="minorEastAsia" w:hAnsi="Cambria Math"/>
+                    </w:rPr>
+                    <m:t>e</m:t>
+                  </m:r>
+                </m:e>
+                <m:sup>
+                  <m:r>
+                    <w:rPr>
+                      <w:rFonts w:ascii="Cambria Math" w:eastAsiaTheme="minorEastAsia" w:hAnsi="Cambria Math"/>
+                    </w:rPr>
+                    <m:t>-j2πμ</m:t>
+                  </m:r>
+                  <m:r>
+                    <w:rPr>
+                      <w:rFonts w:ascii="Cambria Math" w:eastAsiaTheme="minorEastAsia" w:hAnsi="Cambria Math"/>
+                    </w:rPr>
+                    <m:t>W</m:t>
+                  </m:r>
+                </m:sup>
+              </m:sSup>
+              <m:r>
+                <w:rPr>
+                  <w:rFonts w:ascii="Cambria Math" w:eastAsiaTheme="minorEastAsia" w:hAnsi="Cambria Math"/>
+                </w:rPr>
+                <m:t>- 1</m:t>
+              </m:r>
+            </m:e>
+          </m:d>
+        </m:oMath>
+      </m:oMathPara>
+    </w:p>
+    <w:p>
+      <w:pPr>
+        <w:rPr>
+          <w:rFonts w:eastAsiaTheme="minorEastAsia"/>
+        </w:rPr>
+      </w:pPr>
+      <m:oMathPara>
+        <m:oMath>
+          <m:r>
+            <w:rPr>
+              <w:rFonts w:ascii="Cambria Math" w:eastAsiaTheme="minorEastAsia" w:hAnsi="Cambria Math"/>
+            </w:rPr>
+            <m:t xml:space="preserve">= </m:t>
+          </m:r>
+          <m:f>
+            <m:fPr>
+              <m:ctrlPr>
+                <w:rPr>
+                  <w:rFonts w:ascii="Cambria Math" w:eastAsiaTheme="minorEastAsia" w:hAnsi="Cambria Math"/>
+                  <w:i/>
+                </w:rPr>
+              </m:ctrlPr>
+            </m:fPr>
+            <m:num>
+              <m:r>
+                <w:rPr>
+                  <w:rFonts w:ascii="Cambria Math" w:eastAsiaTheme="minorEastAsia" w:hAnsi="Cambria Math"/>
+                </w:rPr>
+                <m:t>-A</m:t>
+              </m:r>
+            </m:num>
+            <m:den>
+              <m:r>
+                <w:rPr>
+                  <w:rFonts w:ascii="Cambria Math" w:eastAsiaTheme="minorEastAsia" w:hAnsi="Cambria Math"/>
+                </w:rPr>
+                <m:t>j2πμ</m:t>
+              </m:r>
+            </m:den>
+          </m:f>
+          <m:d>
+            <m:dPr>
+              <m:begChr m:val="["/>
+              <m:endChr m:val="]"/>
+              <m:ctrlPr>
+                <w:rPr>
+                  <w:rFonts w:ascii="Cambria Math" w:eastAsiaTheme="minorEastAsia" w:hAnsi="Cambria Math"/>
+                  <w:i/>
+                </w:rPr>
+              </m:ctrlPr>
+            </m:dPr>
+            <m:e>
+              <m:func>
+                <m:funcPr>
+                  <m:ctrlPr>
+                    <w:rPr>
+                      <w:rFonts w:ascii="Cambria Math" w:eastAsiaTheme="minorEastAsia" w:hAnsi="Cambria Math"/>
+                    </w:rPr>
+                  </m:ctrlPr>
+                </m:funcPr>
+                <m:fName>
+                  <m:r>
+                    <m:rPr>
+                      <m:sty m:val="p"/>
+                    </m:rPr>
+                    <w:rPr>
+                      <w:rFonts w:ascii="Cambria Math" w:eastAsiaTheme="minorEastAsia" w:hAnsi="Cambria Math"/>
+                    </w:rPr>
+                    <m:t>cos</m:t>
+                  </m:r>
+                  <m:ctrlPr>
+                    <w:rPr>
+                      <w:rFonts w:ascii="Cambria Math" w:eastAsiaTheme="minorEastAsia" w:hAnsi="Cambria Math"/>
+                      <w:i/>
+                    </w:rPr>
+                  </m:ctrlPr>
+                </m:fName>
+                <m:e>
+                  <m:d>
+                    <m:dPr>
+                      <m:ctrlPr>
+                        <w:rPr>
+                          <w:rFonts w:ascii="Cambria Math" w:eastAsiaTheme="minorEastAsia" w:hAnsi="Cambria Math"/>
+                          <w:i/>
+                        </w:rPr>
+                      </m:ctrlPr>
+                    </m:dPr>
+                    <m:e>
+                      <m:r>
+                        <w:rPr>
+                          <w:rFonts w:ascii="Cambria Math" w:eastAsiaTheme="minorEastAsia" w:hAnsi="Cambria Math"/>
+                        </w:rPr>
+                        <m:t>2πμW</m:t>
+                      </m:r>
+                    </m:e>
+                  </m:d>
+                </m:e>
+              </m:func>
+              <m:r>
+                <w:rPr>
+                  <w:rFonts w:ascii="Cambria Math" w:eastAsiaTheme="minorEastAsia" w:hAnsi="Cambria Math"/>
+                </w:rPr>
+                <m:t>-jsin</m:t>
+              </m:r>
+              <m:d>
+                <m:dPr>
+                  <m:ctrlPr>
+                    <w:rPr>
+                      <w:rFonts w:ascii="Cambria Math" w:eastAsiaTheme="minorEastAsia" w:hAnsi="Cambria Math"/>
+                      <w:i/>
+                    </w:rPr>
+                  </m:ctrlPr>
+                </m:dPr>
+                <m:e>
+                  <m:r>
+                    <w:rPr>
+                      <w:rFonts w:ascii="Cambria Math" w:eastAsiaTheme="minorEastAsia" w:hAnsi="Cambria Math"/>
+                    </w:rPr>
+                    <m:t>2πμW</m:t>
+                  </m:r>
+                </m:e>
+              </m:d>
+              <m:r>
+                <w:rPr>
+                  <w:rFonts w:ascii="Cambria Math" w:eastAsiaTheme="minorEastAsia" w:hAnsi="Cambria Math"/>
+                </w:rPr>
+                <m:t>-1</m:t>
+              </m:r>
+            </m:e>
+          </m:d>
+        </m:oMath>
+      </m:oMathPara>
+    </w:p>
+    <w:p>
+      <w:pPr>
+        <w:rPr>
+          <w:rFonts w:eastAsiaTheme="minorEastAsia"/>
+        </w:rPr>
+      </w:pPr>
+      <w:r>
+        <w:rPr>
+          <w:rFonts w:eastAsiaTheme="minorEastAsia"/>
+        </w:rPr>
+        <w:t>//explanation</w:t>
+      </w:r>
+    </w:p>
+    <w:p>
+      <w:pPr>
+        <w:rPr>
+          <w:rFonts w:eastAsiaTheme="minorEastAsia"/>
+        </w:rPr>
+      </w:pPr>
+      <m:oMathPara>
+        <m:oMath>
+          <m:nary>
+            <m:naryPr>
+              <m:limLoc m:val="subSup"/>
+              <m:ctrlPr>
+                <w:rPr>
+                  <w:rFonts w:ascii="Cambria Math" w:eastAsiaTheme="minorEastAsia" w:hAnsi="Cambria Math"/>
+                  <w:i/>
+                </w:rPr>
+              </m:ctrlPr>
+            </m:naryPr>
+            <m:sub>
+              <m:r>
+                <w:rPr>
+                  <w:rFonts w:ascii="Cambria Math" w:eastAsiaTheme="minorEastAsia" w:hAnsi="Cambria Math"/>
+                </w:rPr>
+                <m:t>0</m:t>
+              </m:r>
+            </m:sub>
+            <m:sup>
+              <m:r>
+                <w:rPr>
+                  <w:rFonts w:ascii="Cambria Math" w:eastAsiaTheme="minorEastAsia" w:hAnsi="Cambria Math"/>
+                </w:rPr>
+                <m:t>1</m:t>
+              </m:r>
+            </m:sup>
+            <m:e>
+              <m:sSup>
+                <m:sSupPr>
+                  <m:ctrlPr>
+                    <w:rPr>
+                      <w:rFonts w:ascii="Cambria Math" w:eastAsiaTheme="minorEastAsia" w:hAnsi="Cambria Math"/>
+                      <w:i/>
+                    </w:rPr>
+                  </m:ctrlPr>
+                </m:sSupPr>
+                <m:e>
+                  <m:r>
+                    <w:rPr>
+                      <w:rFonts w:ascii="Cambria Math" w:eastAsiaTheme="minorEastAsia" w:hAnsi="Cambria Math"/>
+                    </w:rPr>
+                    <m:t>e</m:t>
+                  </m:r>
+                </m:e>
+                <m:sup>
+                  <m:r>
+                    <w:rPr>
+                      <w:rFonts w:ascii="Cambria Math" w:eastAsiaTheme="minorEastAsia" w:hAnsi="Cambria Math"/>
+                    </w:rPr>
+                    <m:t>-j2πμt</m:t>
+                  </m:r>
+                </m:sup>
+              </m:sSup>
+              <m:r>
+                <w:rPr>
+                  <w:rFonts w:ascii="Cambria Math" w:eastAsiaTheme="minorEastAsia" w:hAnsi="Cambria Math"/>
+                </w:rPr>
+                <m:t>dt</m:t>
+              </m:r>
+            </m:e>
+          </m:nary>
+        </m:oMath>
+      </m:oMathPara>
+    </w:p>
+    <w:p>
+      <w:pPr>
+        <w:rPr>
+          <w:rFonts w:eastAsiaTheme="minorEastAsia"/>
+        </w:rPr>
+      </w:pPr>
+      <m:oMathPara>
+        <m:oMath>
+          <m:r>
+            <w:rPr>
+              <w:rFonts w:ascii="Cambria Math" w:eastAsiaTheme="minorEastAsia" w:hAnsi="Cambria Math"/>
+            </w:rPr>
+            <m:t xml:space="preserve">= </m:t>
+          </m:r>
+          <m:f>
+            <m:fPr>
+              <m:ctrlPr>
+                <w:rPr>
+                  <w:rFonts w:ascii="Cambria Math" w:eastAsiaTheme="minorEastAsia" w:hAnsi="Cambria Math"/>
+                  <w:i/>
+                </w:rPr>
+              </m:ctrlPr>
+            </m:fPr>
+            <m:num>
+              <m:r>
+                <w:rPr>
+                  <w:rFonts w:ascii="Cambria Math" w:eastAsiaTheme="minorEastAsia" w:hAnsi="Cambria Math"/>
+                </w:rPr>
+                <m:t>-1</m:t>
+              </m:r>
+            </m:num>
+            <m:den>
+              <m:r>
+                <w:rPr>
+                  <w:rFonts w:ascii="Cambria Math" w:eastAsiaTheme="minorEastAsia" w:hAnsi="Cambria Math"/>
+                </w:rPr>
+                <m:t>j2πμ</m:t>
+              </m:r>
+            </m:den>
+          </m:f>
+          <m:sSubSup>
+            <m:sSubSupPr>
+              <m:ctrlPr>
+                <w:rPr>
+                  <w:rFonts w:ascii="Cambria Math" w:eastAsiaTheme="minorEastAsia" w:hAnsi="Cambria Math"/>
+                  <w:i/>
+                </w:rPr>
+              </m:ctrlPr>
+            </m:sSubSupPr>
+            <m:e>
+              <m:d>
+                <m:dPr>
+                  <m:begChr m:val="["/>
+                  <m:endChr m:val="]"/>
+                  <m:ctrlPr>
+                    <w:rPr>
+                      <w:rFonts w:ascii="Cambria Math" w:eastAsiaTheme="minorEastAsia" w:hAnsi="Cambria Math"/>
+                      <w:i/>
+                    </w:rPr>
+                  </m:ctrlPr>
+                </m:dPr>
+                <m:e>
+                  <m:sSup>
+                    <m:sSupPr>
+                      <m:ctrlPr>
+                        <w:rPr>
+                          <w:rFonts w:ascii="Cambria Math" w:eastAsiaTheme="minorEastAsia" w:hAnsi="Cambria Math"/>
+                          <w:i/>
+                        </w:rPr>
+                      </m:ctrlPr>
+                    </m:sSupPr>
+                    <m:e>
+                      <m:r>
+                        <w:rPr>
+                          <w:rFonts w:ascii="Cambria Math" w:eastAsiaTheme="minorEastAsia" w:hAnsi="Cambria Math"/>
+                        </w:rPr>
+                        <m:t>e</m:t>
+                      </m:r>
+                    </m:e>
+                    <m:sup>
+                      <m:r>
+                        <w:rPr>
+                          <w:rFonts w:ascii="Cambria Math" w:eastAsiaTheme="minorEastAsia" w:hAnsi="Cambria Math"/>
+                        </w:rPr>
+                        <m:t>-j2πμt</m:t>
+                      </m:r>
+                    </m:sup>
+                  </m:sSup>
+                </m:e>
+              </m:d>
+            </m:e>
+            <m:sub>
+              <m:r>
+                <w:rPr>
+                  <w:rFonts w:ascii="Cambria Math" w:eastAsiaTheme="minorEastAsia" w:hAnsi="Cambria Math"/>
+                </w:rPr>
+                <m:t>0</m:t>
+              </m:r>
+            </m:sub>
+            <m:sup>
+              <m:r>
+                <w:rPr>
+                  <w:rFonts w:ascii="Cambria Math" w:eastAsiaTheme="minorEastAsia" w:hAnsi="Cambria Math"/>
+                </w:rPr>
+                <m:t>1</m:t>
+              </m:r>
+            </m:sup>
+          </m:sSubSup>
+          <m:r>
+            <w:rPr>
+              <w:rFonts w:ascii="Cambria Math" w:eastAsiaTheme="minorEastAsia" w:hAnsi="Cambria Math"/>
+            </w:rPr>
+            <m:t xml:space="preserve">= </m:t>
+          </m:r>
+          <m:f>
+            <m:fPr>
+              <m:ctrlPr>
+                <w:rPr>
+                  <w:rFonts w:ascii="Cambria Math" w:eastAsiaTheme="minorEastAsia" w:hAnsi="Cambria Math"/>
+                  <w:i/>
+                </w:rPr>
+              </m:ctrlPr>
+            </m:fPr>
+            <m:num>
+              <m:r>
+                <w:rPr>
+                  <w:rFonts w:ascii="Cambria Math" w:eastAsiaTheme="minorEastAsia" w:hAnsi="Cambria Math"/>
+                </w:rPr>
+                <m:t>-1</m:t>
+              </m:r>
+            </m:num>
+            <m:den>
+              <m:r>
+                <w:rPr>
+                  <w:rFonts w:ascii="Cambria Math" w:eastAsiaTheme="minorEastAsia" w:hAnsi="Cambria Math"/>
+                </w:rPr>
+                <m:t>j2πμ</m:t>
+              </m:r>
+            </m:den>
+          </m:f>
+          <m:d>
+            <m:dPr>
+              <m:begChr m:val="["/>
+              <m:endChr m:val="]"/>
+              <m:ctrlPr>
+                <w:rPr>
+                  <w:rFonts w:ascii="Cambria Math" w:eastAsiaTheme="minorEastAsia" w:hAnsi="Cambria Math"/>
+                  <w:i/>
+                </w:rPr>
+              </m:ctrlPr>
+            </m:dPr>
+            <m:e>
+              <m:r>
+                <w:rPr>
+                  <w:rFonts w:ascii="Cambria Math" w:eastAsiaTheme="minorEastAsia" w:hAnsi="Cambria Math"/>
+                </w:rPr>
+                <m:t xml:space="preserve"> </m:t>
+              </m:r>
+              <m:sSup>
+                <m:sSupPr>
+                  <m:ctrlPr>
+                    <w:rPr>
+                      <w:rFonts w:ascii="Cambria Math" w:eastAsiaTheme="minorEastAsia" w:hAnsi="Cambria Math"/>
+                      <w:i/>
+                    </w:rPr>
+                  </m:ctrlPr>
+                </m:sSupPr>
+                <m:e>
+                  <m:r>
+                    <w:rPr>
+                      <w:rFonts w:ascii="Cambria Math" w:eastAsiaTheme="minorEastAsia" w:hAnsi="Cambria Math"/>
+                    </w:rPr>
+                    <m:t>e</m:t>
+                  </m:r>
+                </m:e>
+                <m:sup>
+                  <m:r>
+                    <w:rPr>
+                      <w:rFonts w:ascii="Cambria Math" w:eastAsiaTheme="minorEastAsia" w:hAnsi="Cambria Math"/>
+                    </w:rPr>
+                    <m:t>-j2πμ</m:t>
+                  </m:r>
+                </m:sup>
+              </m:sSup>
+              <m:r>
+                <w:rPr>
+                  <w:rFonts w:ascii="Cambria Math" w:eastAsiaTheme="minorEastAsia" w:hAnsi="Cambria Math"/>
+                </w:rPr>
+                <m:t>-1</m:t>
+              </m:r>
+            </m:e>
+          </m:d>
+        </m:oMath>
+      </m:oMathPara>
+    </w:p>
+    <w:p>
+      <w:pPr>
+        <w:rPr>
+          <w:rFonts w:eastAsiaTheme="minorEastAsia"/>
+        </w:rPr>
+      </w:pPr>
+      <m:oMathPara>
+        <m:oMath>
+          <m:r>
+            <w:rPr>
+              <w:rFonts w:ascii="Cambria Math" w:eastAsiaTheme="minorEastAsia" w:hAnsi="Cambria Math"/>
+            </w:rPr>
+            <m:t xml:space="preserve">= </m:t>
+          </m:r>
+          <m:f>
+            <m:fPr>
+              <m:ctrlPr>
+                <w:rPr>
+                  <w:rFonts w:ascii="Cambria Math" w:eastAsiaTheme="minorEastAsia" w:hAnsi="Cambria Math"/>
+                  <w:i/>
+                </w:rPr>
+              </m:ctrlPr>
+            </m:fPr>
+            <m:num>
+              <m:r>
+                <w:rPr>
+                  <w:rFonts w:ascii="Cambria Math" w:eastAsiaTheme="minorEastAsia" w:hAnsi="Cambria Math"/>
+                </w:rPr>
+                <m:t>-A</m:t>
+              </m:r>
+            </m:num>
+            <m:den>
+              <m:r>
+                <w:rPr>
+                  <w:rFonts w:ascii="Cambria Math" w:eastAsiaTheme="minorEastAsia" w:hAnsi="Cambria Math"/>
+                </w:rPr>
+                <m:t>j2πμ</m:t>
+              </m:r>
+            </m:den>
+          </m:f>
+          <m:d>
+            <m:dPr>
+              <m:begChr m:val="["/>
+              <m:endChr m:val="]"/>
+              <m:ctrlPr>
+                <w:rPr>
+                  <w:rFonts w:ascii="Cambria Math" w:eastAsiaTheme="minorEastAsia" w:hAnsi="Cambria Math"/>
+                  <w:i/>
+                </w:rPr>
+              </m:ctrlPr>
+            </m:dPr>
+            <m:e>
+              <m:func>
+                <m:funcPr>
+                  <m:ctrlPr>
+                    <w:rPr>
+                      <w:rFonts w:ascii="Cambria Math" w:eastAsiaTheme="minorEastAsia" w:hAnsi="Cambria Math"/>
+                    </w:rPr>
+                  </m:ctrlPr>
+                </m:funcPr>
+                <m:fName>
+                  <m:r>
+                    <m:rPr>
+                      <m:sty m:val="p"/>
+                    </m:rPr>
+                    <w:rPr>
+                      <w:rFonts w:ascii="Cambria Math" w:eastAsiaTheme="minorEastAsia" w:hAnsi="Cambria Math"/>
+                    </w:rPr>
+                    <m:t>cos</m:t>
+                  </m:r>
+                  <m:ctrlPr>
+                    <w:rPr>
+                      <w:rFonts w:ascii="Cambria Math" w:eastAsiaTheme="minorEastAsia" w:hAnsi="Cambria Math"/>
+                      <w:i/>
+                    </w:rPr>
+                  </m:ctrlPr>
+                </m:fName>
+                <m:e>
+                  <m:d>
+                    <m:dPr>
+                      <m:ctrlPr>
+                        <w:rPr>
+                          <w:rFonts w:ascii="Cambria Math" w:eastAsiaTheme="minorEastAsia" w:hAnsi="Cambria Math"/>
+                          <w:i/>
+                        </w:rPr>
+                      </m:ctrlPr>
+                    </m:dPr>
+                    <m:e>
+                      <m:r>
+                        <w:rPr>
+                          <w:rFonts w:ascii="Cambria Math" w:eastAsiaTheme="minorEastAsia" w:hAnsi="Cambria Math"/>
+                        </w:rPr>
+                        <m:t>2πμ</m:t>
+                      </m:r>
+                    </m:e>
+                  </m:d>
+                </m:e>
+              </m:func>
+              <m:r>
+                <w:rPr>
+                  <w:rFonts w:ascii="Cambria Math" w:eastAsiaTheme="minorEastAsia" w:hAnsi="Cambria Math"/>
+                </w:rPr>
+                <m:t>-jsin</m:t>
+              </m:r>
+              <m:d>
+                <m:dPr>
+                  <m:ctrlPr>
+                    <w:rPr>
+                      <w:rFonts w:ascii="Cambria Math" w:eastAsiaTheme="minorEastAsia" w:hAnsi="Cambria Math"/>
+                      <w:i/>
+                    </w:rPr>
+                  </m:ctrlPr>
+                </m:dPr>
+                <m:e>
+                  <m:r>
+                    <w:rPr>
+                      <w:rFonts w:ascii="Cambria Math" w:eastAsiaTheme="minorEastAsia" w:hAnsi="Cambria Math"/>
+                    </w:rPr>
+                    <m:t>2πμ</m:t>
+                  </m:r>
+                </m:e>
+              </m:d>
+              <m:r>
+                <w:rPr>
+                  <w:rFonts w:ascii="Cambria Math" w:eastAsiaTheme="minorEastAsia" w:hAnsi="Cambria Math"/>
+                </w:rPr>
+                <m:t>-1</m:t>
+              </m:r>
+            </m:e>
+          </m:d>
+        </m:oMath>
+      </m:oMathPara>
+    </w:p>
+    <w:p>
+      <w:pPr>
+        <w:rPr>
+          <w:rFonts w:eastAsiaTheme="minorEastAsia"/>
+        </w:rPr>
+      </w:pPr>
+      <w:r>
+        <w:rPr>
+          <w:rFonts w:eastAsiaTheme="minorEastAsia"/>
+        </w:rPr>
+        <w:t>b)</w:t>
+      </w:r>
+    </w:p>
+    <w:p>
+      <w:pPr>
+        <w:rPr>
+          <w:rFonts w:eastAsiaTheme="minorEastAsia"/>
+        </w:rPr>
+      </w:pPr>
+      <m:oMathPara>
+        <m:oMath>
+          <m:r>
+            <w:rPr>
+              <w:rFonts w:ascii="Cambria Math" w:eastAsiaTheme="minorEastAsia" w:hAnsi="Cambria Math"/>
+            </w:rPr>
+            <m:t>Fourier</m:t>
+          </m:r>
+          <m:d>
+            <m:dPr>
+              <m:ctrlPr>
+                <w:rPr>
+                  <w:rFonts w:ascii="Cambria Math" w:eastAsiaTheme="minorEastAsia" w:hAnsi="Cambria Math"/>
+                  <w:i/>
+                </w:rPr>
+              </m:ctrlPr>
+            </m:dPr>
+            <m:e>
+              <m:d>
+                <m:dPr>
+                  <m:ctrlPr>
+                    <w:rPr>
+                      <w:rFonts w:ascii="Cambria Math" w:eastAsiaTheme="minorEastAsia" w:hAnsi="Cambria Math"/>
+                      <w:i/>
+                    </w:rPr>
+                  </m:ctrlPr>
+                </m:dPr>
+                <m:e>
+                  <m:r>
+                    <w:rPr>
+                      <w:rFonts w:ascii="Cambria Math" w:eastAsiaTheme="minorEastAsia" w:hAnsi="Cambria Math"/>
+                    </w:rPr>
+                    <m:t>f*g</m:t>
+                  </m:r>
+                </m:e>
+              </m:d>
+              <m:d>
+                <m:dPr>
+                  <m:ctrlPr>
+                    <w:rPr>
+                      <w:rFonts w:ascii="Cambria Math" w:eastAsiaTheme="minorEastAsia" w:hAnsi="Cambria Math"/>
+                      <w:i/>
+                    </w:rPr>
+                  </m:ctrlPr>
+                </m:dPr>
+                <m:e>
+                  <m:r>
+                    <w:rPr>
+                      <w:rFonts w:ascii="Cambria Math" w:eastAsiaTheme="minorEastAsia" w:hAnsi="Cambria Math"/>
+                    </w:rPr>
+                    <m:t>t</m:t>
+                  </m:r>
+                </m:e>
+              </m:d>
+            </m:e>
+          </m:d>
+          <m:r>
+            <w:rPr>
+              <w:rFonts w:ascii="Cambria Math" w:eastAsiaTheme="minorEastAsia" w:hAnsi="Cambria Math"/>
+            </w:rPr>
+            <m:t>=H</m:t>
+          </m:r>
+          <m:d>
+            <m:dPr>
+              <m:ctrlPr>
+                <w:rPr>
+                  <w:rFonts w:ascii="Cambria Math" w:eastAsiaTheme="minorEastAsia" w:hAnsi="Cambria Math"/>
+                  <w:i/>
+                </w:rPr>
+              </m:ctrlPr>
+            </m:dPr>
+            <m:e>
+              <m:r>
+                <w:rPr>
+                  <w:rFonts w:ascii="Cambria Math" w:eastAsiaTheme="minorEastAsia" w:hAnsi="Cambria Math"/>
+                </w:rPr>
+                <m:t>μ</m:t>
+              </m:r>
+            </m:e>
+          </m:d>
+          <m:r>
+            <w:rPr>
+              <w:rFonts w:ascii="Cambria Math" w:eastAsiaTheme="minorEastAsia" w:hAnsi="Cambria Math"/>
+            </w:rPr>
+            <m:t>F</m:t>
+          </m:r>
+          <m:d>
+            <m:dPr>
+              <m:ctrlPr>
+                <w:rPr>
+                  <w:rFonts w:ascii="Cambria Math" w:eastAsiaTheme="minorEastAsia" w:hAnsi="Cambria Math"/>
+                  <w:i/>
+                </w:rPr>
+              </m:ctrlPr>
+            </m:dPr>
+            <m:e>
+              <m:r>
+                <w:rPr>
+                  <w:rFonts w:ascii="Cambria Math" w:eastAsiaTheme="minorEastAsia" w:hAnsi="Cambria Math"/>
+                </w:rPr>
+                <m:t>μ</m:t>
+              </m:r>
+            </m:e>
+          </m:d>
+        </m:oMath>
+      </m:oMathPara>
+    </w:p>
+    <w:p>
+      <w:pPr>
+        <w:rPr>
+          <w:rFonts w:eastAsiaTheme="minorEastAsia"/>
+        </w:rPr>
+      </w:pPr>
+      <m:oMathPara>
+        <m:oMath>
+          <m:sSup>
+            <m:sSupPr>
+              <m:ctrlPr>
+                <w:rPr>
+                  <w:rFonts w:ascii="Cambria Math" w:eastAsiaTheme="minorEastAsia" w:hAnsi="Cambria Math"/>
+                  <w:i/>
+                </w:rPr>
+              </m:ctrlPr>
+            </m:sSupPr>
+            <m:e>
+              <m:r>
+                <w:rPr>
+                  <w:rFonts w:ascii="Cambria Math" w:eastAsiaTheme="minorEastAsia" w:hAnsi="Cambria Math"/>
+                </w:rPr>
+                <m:t>=</m:t>
+              </m:r>
+              <m:d>
+                <m:dPr>
+                  <m:ctrlPr>
+                    <w:rPr>
+                      <w:rFonts w:ascii="Cambria Math" w:eastAsiaTheme="minorEastAsia" w:hAnsi="Cambria Math"/>
+                      <w:i/>
+                    </w:rPr>
+                  </m:ctrlPr>
+                </m:dPr>
+                <m:e>
+                  <m:f>
+                    <m:fPr>
+                      <m:ctrlPr>
+                        <w:rPr>
+                          <w:rFonts w:ascii="Cambria Math" w:eastAsiaTheme="minorEastAsia" w:hAnsi="Cambria Math"/>
+                          <w:i/>
+                        </w:rPr>
+                      </m:ctrlPr>
+                    </m:fPr>
+                    <m:num>
+                      <m:r>
+                        <w:rPr>
+                          <w:rFonts w:ascii="Cambria Math" w:eastAsiaTheme="minorEastAsia" w:hAnsi="Cambria Math"/>
+                        </w:rPr>
+                        <m:t>-A</m:t>
+                      </m:r>
+                    </m:num>
+                    <m:den>
+                      <m:r>
+                        <w:rPr>
+                          <w:rFonts w:ascii="Cambria Math" w:eastAsiaTheme="minorEastAsia" w:hAnsi="Cambria Math"/>
+                        </w:rPr>
+                        <m:t>j2πμ</m:t>
+                      </m:r>
+                    </m:den>
+                  </m:f>
+                  <m:d>
+                    <m:dPr>
+                      <m:begChr m:val="["/>
+                      <m:endChr m:val="]"/>
+                      <m:ctrlPr>
+                        <w:rPr>
+                          <w:rFonts w:ascii="Cambria Math" w:eastAsiaTheme="minorEastAsia" w:hAnsi="Cambria Math"/>
+                          <w:i/>
+                        </w:rPr>
+                      </m:ctrlPr>
+                    </m:dPr>
+                    <m:e>
+                      <m:func>
+                        <m:funcPr>
+                          <m:ctrlPr>
+                            <w:rPr>
+                              <w:rFonts w:ascii="Cambria Math" w:eastAsiaTheme="minorEastAsia" w:hAnsi="Cambria Math"/>
+                            </w:rPr>
+                          </m:ctrlPr>
+                        </m:funcPr>
+                        <m:fName>
+                          <m:r>
+                            <m:rPr>
+                              <m:sty m:val="p"/>
+                            </m:rPr>
+                            <w:rPr>
+                              <w:rFonts w:ascii="Cambria Math" w:eastAsiaTheme="minorEastAsia" w:hAnsi="Cambria Math"/>
+                            </w:rPr>
+                            <m:t>cos</m:t>
+                          </m:r>
+                          <m:ctrlPr>
+                            <w:rPr>
+                              <w:rFonts w:ascii="Cambria Math" w:eastAsiaTheme="minorEastAsia" w:hAnsi="Cambria Math"/>
+                              <w:i/>
+                            </w:rPr>
+                          </m:ctrlPr>
+                        </m:fName>
+                        <m:e>
+                          <m:d>
+                            <m:dPr>
+                              <m:ctrlPr>
+                                <w:rPr>
+                                  <w:rFonts w:ascii="Cambria Math" w:eastAsiaTheme="minorEastAsia" w:hAnsi="Cambria Math"/>
+                                  <w:i/>
+                                </w:rPr>
+                              </m:ctrlPr>
+                            </m:dPr>
+                            <m:e>
+                              <m:r>
+                                <w:rPr>
+                                  <w:rFonts w:ascii="Cambria Math" w:eastAsiaTheme="minorEastAsia" w:hAnsi="Cambria Math"/>
+                                </w:rPr>
+                                <m:t>2πμW</m:t>
+                              </m:r>
+                            </m:e>
+                          </m:d>
+                        </m:e>
+                      </m:func>
+                      <m:r>
+                        <w:rPr>
+                          <w:rFonts w:ascii="Cambria Math" w:eastAsiaTheme="minorEastAsia" w:hAnsi="Cambria Math"/>
+                        </w:rPr>
+                        <m:t>-jsin</m:t>
+                      </m:r>
+                      <m:d>
+                        <m:dPr>
+                          <m:ctrlPr>
+                            <w:rPr>
+                              <w:rFonts w:ascii="Cambria Math" w:eastAsiaTheme="minorEastAsia" w:hAnsi="Cambria Math"/>
+                              <w:i/>
+                            </w:rPr>
+                          </m:ctrlPr>
+                        </m:dPr>
+                        <m:e>
+                          <m:r>
+                            <w:rPr>
+                              <w:rFonts w:ascii="Cambria Math" w:eastAsiaTheme="minorEastAsia" w:hAnsi="Cambria Math"/>
+                            </w:rPr>
+                            <m:t>2πμW</m:t>
+                          </m:r>
+                        </m:e>
+                      </m:d>
+                      <m:r>
+                        <w:rPr>
+                          <w:rFonts w:ascii="Cambria Math" w:eastAsiaTheme="minorEastAsia" w:hAnsi="Cambria Math"/>
+                        </w:rPr>
+                        <m:t>-1</m:t>
+                      </m:r>
+                    </m:e>
+                  </m:d>
+                </m:e>
+              </m:d>
+            </m:e>
+            <m:sup>
+              <m:r>
+                <w:rPr>
+                  <w:rFonts w:ascii="Cambria Math" w:eastAsiaTheme="minorEastAsia" w:hAnsi="Cambria Math"/>
+                </w:rPr>
+                <m:t>2</m:t>
+              </m:r>
+            </m:sup>
+          </m:sSup>
+          <m:r>
+            <w:rPr>
+              <w:rFonts w:ascii="Cambria Math" w:eastAsiaTheme="minorEastAsia" w:hAnsi="Cambria Math"/>
+            </w:rPr>
+            <m:t xml:space="preserve">= </m:t>
+          </m:r>
+          <m:f>
+            <m:fPr>
+              <m:ctrlPr>
+                <w:rPr>
+                  <w:rFonts w:ascii="Cambria Math" w:eastAsiaTheme="minorEastAsia" w:hAnsi="Cambria Math"/>
+                  <w:i/>
+                </w:rPr>
+              </m:ctrlPr>
+            </m:fPr>
+            <m:num>
+              <m:r>
+                <w:rPr>
+                  <w:rFonts w:ascii="Cambria Math" w:eastAsiaTheme="minorEastAsia" w:hAnsi="Cambria Math"/>
+                </w:rPr>
+                <m:t>-</m:t>
+              </m:r>
+              <m:sSup>
+                <m:sSupPr>
+                  <m:ctrlPr>
+                    <w:rPr>
+                      <w:rFonts w:ascii="Cambria Math" w:eastAsiaTheme="minorEastAsia" w:hAnsi="Cambria Math"/>
+                      <w:i/>
+                    </w:rPr>
+                  </m:ctrlPr>
+                </m:sSupPr>
+                <m:e>
+                  <m:r>
+                    <w:rPr>
+                      <w:rFonts w:ascii="Cambria Math" w:eastAsiaTheme="minorEastAsia" w:hAnsi="Cambria Math"/>
+                    </w:rPr>
+                    <m:t>A</m:t>
+                  </m:r>
+                </m:e>
+                <m:sup>
+                  <m:r>
+                    <w:rPr>
+                      <w:rFonts w:ascii="Cambria Math" w:eastAsiaTheme="minorEastAsia" w:hAnsi="Cambria Math"/>
+                    </w:rPr>
+                    <m:t>2</m:t>
+                  </m:r>
+                </m:sup>
+              </m:sSup>
+            </m:num>
+            <m:den>
+              <m:r>
+                <w:rPr>
+                  <w:rFonts w:ascii="Cambria Math" w:eastAsiaTheme="minorEastAsia" w:hAnsi="Cambria Math"/>
+                </w:rPr>
+                <m:t>4</m:t>
+              </m:r>
+              <m:sSup>
+                <m:sSupPr>
+                  <m:ctrlPr>
+                    <w:rPr>
+                      <w:rFonts w:ascii="Cambria Math" w:eastAsiaTheme="minorEastAsia" w:hAnsi="Cambria Math"/>
+                      <w:i/>
+                    </w:rPr>
+                  </m:ctrlPr>
+                </m:sSupPr>
+                <m:e>
+                  <m:r>
+                    <w:rPr>
+                      <w:rFonts w:ascii="Cambria Math" w:eastAsiaTheme="minorEastAsia" w:hAnsi="Cambria Math"/>
+                    </w:rPr>
+                    <m:t>π</m:t>
+                  </m:r>
+                </m:e>
+                <m:sup>
+                  <m:r>
+                    <w:rPr>
+                      <w:rFonts w:ascii="Cambria Math" w:eastAsiaTheme="minorEastAsia" w:hAnsi="Cambria Math"/>
+                    </w:rPr>
+                    <m:t>2</m:t>
+                  </m:r>
+                </m:sup>
+              </m:sSup>
+              <m:sSup>
+                <m:sSupPr>
+                  <m:ctrlPr>
+                    <w:rPr>
+                      <w:rFonts w:ascii="Cambria Math" w:eastAsiaTheme="minorEastAsia" w:hAnsi="Cambria Math"/>
+                      <w:i/>
+                    </w:rPr>
+                  </m:ctrlPr>
+                </m:sSupPr>
+                <m:e>
+                  <m:r>
+                    <w:rPr>
+                      <w:rFonts w:ascii="Cambria Math" w:eastAsiaTheme="minorEastAsia" w:hAnsi="Cambria Math"/>
+                    </w:rPr>
+                    <m:t>μ</m:t>
+                  </m:r>
+                </m:e>
+                <m:sup>
+                  <m:r>
+                    <w:rPr>
+                      <w:rFonts w:ascii="Cambria Math" w:eastAsiaTheme="minorEastAsia" w:hAnsi="Cambria Math"/>
+                    </w:rPr>
+                    <m:t>2</m:t>
+                  </m:r>
+                </m:sup>
+              </m:sSup>
+            </m:den>
+          </m:f>
+          <m:sSup>
+            <m:sSupPr>
+              <m:ctrlPr>
+                <w:rPr>
+                  <w:rFonts w:ascii="Cambria Math" w:eastAsiaTheme="minorEastAsia" w:hAnsi="Cambria Math"/>
+                  <w:i/>
+                </w:rPr>
+              </m:ctrlPr>
+            </m:sSupPr>
+            <m:e>
+              <m:d>
+                <m:dPr>
+                  <m:begChr m:val="["/>
+                  <m:endChr m:val="]"/>
+                  <m:ctrlPr>
+                    <w:rPr>
+                      <w:rFonts w:ascii="Cambria Math" w:eastAsiaTheme="minorEastAsia" w:hAnsi="Cambria Math"/>
+                      <w:i/>
+                    </w:rPr>
+                  </m:ctrlPr>
+                </m:dPr>
+                <m:e>
+                  <m:func>
+                    <m:funcPr>
+                      <m:ctrlPr>
+                        <w:rPr>
+                          <w:rFonts w:ascii="Cambria Math" w:eastAsiaTheme="minorEastAsia" w:hAnsi="Cambria Math"/>
+                        </w:rPr>
+                      </m:ctrlPr>
+                    </m:funcPr>
+                    <m:fName>
+                      <m:r>
+                        <m:rPr>
+                          <m:sty m:val="p"/>
+                        </m:rPr>
+                        <w:rPr>
+                          <w:rFonts w:ascii="Cambria Math" w:eastAsiaTheme="minorEastAsia" w:hAnsi="Cambria Math"/>
+                        </w:rPr>
+                        <m:t>cos</m:t>
+                      </m:r>
+                      <m:ctrlPr>
+                        <w:rPr>
+                          <w:rFonts w:ascii="Cambria Math" w:eastAsiaTheme="minorEastAsia" w:hAnsi="Cambria Math"/>
+                          <w:i/>
+                        </w:rPr>
+                      </m:ctrlPr>
+                    </m:fName>
+                    <m:e>
+                      <m:d>
+                        <m:dPr>
+                          <m:ctrlPr>
+                            <w:rPr>
+                              <w:rFonts w:ascii="Cambria Math" w:eastAsiaTheme="minorEastAsia" w:hAnsi="Cambria Math"/>
+                              <w:i/>
+                            </w:rPr>
+                          </m:ctrlPr>
+                        </m:dPr>
+                        <m:e>
+                          <m:r>
+                            <w:rPr>
+                              <w:rFonts w:ascii="Cambria Math" w:eastAsiaTheme="minorEastAsia" w:hAnsi="Cambria Math"/>
+                            </w:rPr>
+                            <m:t>2πμW</m:t>
+                          </m:r>
+                        </m:e>
+                      </m:d>
+                    </m:e>
+                  </m:func>
+                  <m:r>
+                    <w:rPr>
+                      <w:rFonts w:ascii="Cambria Math" w:eastAsiaTheme="minorEastAsia" w:hAnsi="Cambria Math"/>
+                    </w:rPr>
+                    <m:t>-jsin</m:t>
+                  </m:r>
+                  <m:d>
+                    <m:dPr>
+                      <m:ctrlPr>
+                        <w:rPr>
+                          <w:rFonts w:ascii="Cambria Math" w:eastAsiaTheme="minorEastAsia" w:hAnsi="Cambria Math"/>
+                          <w:i/>
+                        </w:rPr>
+                      </m:ctrlPr>
+                    </m:dPr>
+                    <m:e>
+                      <m:r>
+                        <w:rPr>
+                          <w:rFonts w:ascii="Cambria Math" w:eastAsiaTheme="minorEastAsia" w:hAnsi="Cambria Math"/>
+                        </w:rPr>
+                        <m:t>2πμW</m:t>
+                      </m:r>
+                    </m:e>
+                  </m:d>
+                  <m:r>
+                    <w:rPr>
+                      <w:rFonts w:ascii="Cambria Math" w:eastAsiaTheme="minorEastAsia" w:hAnsi="Cambria Math"/>
+                    </w:rPr>
+                    <m:t>-1</m:t>
+                  </m:r>
+                </m:e>
+              </m:d>
+            </m:e>
+            <m:sup>
+              <m:r>
+                <w:rPr>
+                  <w:rFonts w:ascii="Cambria Math" w:eastAsiaTheme="minorEastAsia" w:hAnsi="Cambria Math"/>
+                </w:rPr>
+                <m:t>2</m:t>
+              </m:r>
+            </m:sup>
+          </m:sSup>
+        </m:oMath>
+      </m:oMathPara>
+    </w:p>
+    <w:p>
+      <w:pPr>
+        <w:rPr>
+          <w:rFonts w:eastAsiaTheme="minorEastAsia"/>
+        </w:rPr>
+      </w:pPr>
     </w:p>
     <w:sectPr>
       <w:pgSz w:w="12240" w:h="15840"/>

</xml_diff>